<commit_message>
Update documentation, add MCM Awards, add img.
</commit_message>
<xml_diff>
--- a/documentation/套磁信.docx
+++ b/documentation/套磁信.docx
@@ -10,8 +10,13 @@
         <w:t>中国石油大学（华东）</w:t>
       </w:r>
       <w:r>
-        <w:t>_计算机科学与技术专业_许祖耀_推免自荐</w:t>
-      </w:r>
+        <w:t>_计算机科学与技术专业_许祖耀_</w:t>
+      </w:r>
+      <w:proofErr w:type="gramStart"/>
+      <w:r>
+        <w:t>推免自荐</w:t>
+      </w:r>
+      <w:proofErr w:type="gramEnd"/>
       <w:r>
         <w:br/>
       </w:r>
@@ -44,7 +49,19 @@
         <w:rPr>
           <w:rFonts w:hint="eastAsia"/>
         </w:rPr>
-        <w:t>老师您好，感谢您拨冗阅读我的信件。</w:t>
+        <w:t>老师您好，感谢您拨冗阅读我的</w:t>
+      </w:r>
+      <w:r>
+        <w:rPr>
+          <w:rFonts w:hint="eastAsia"/>
+        </w:rPr>
+        <w:t>邮件</w:t>
+      </w:r>
+      <w:r>
+        <w:rPr>
+          <w:rFonts w:hint="eastAsia"/>
+        </w:rPr>
+        <w:t>。</w:t>
       </w:r>
     </w:p>
     <w:p>
@@ -67,7 +84,35 @@
         <w:rPr>
           <w:rFonts w:hint="eastAsia"/>
         </w:rPr>
-        <w:t>许祖耀，是中国石油大学（华东）计算机科学与技术专业的大三学生，十分期望自己能够有机会推免攻读您的研究生，所以借这封邮件冒昧地询问您今年的招生名额情况，并在此进行自我推荐。</w:t>
+        <w:t>许祖耀，是中国石油大学（华东）计算机科学与技术专业的大三学生，十分期望自己能够有</w:t>
+      </w:r>
+      <w:proofErr w:type="gramStart"/>
+      <w:r>
+        <w:rPr>
+          <w:rFonts w:hint="eastAsia"/>
+        </w:rPr>
+        <w:t>机会推免攻读</w:t>
+      </w:r>
+      <w:proofErr w:type="gramEnd"/>
+      <w:r>
+        <w:rPr>
+          <w:rFonts w:hint="eastAsia"/>
+        </w:rPr>
+        <w:t>您的研究生，所以借这封邮件冒昧地</w:t>
+      </w:r>
+      <w:proofErr w:type="gramStart"/>
+      <w:r>
+        <w:rPr>
+          <w:rFonts w:hint="eastAsia"/>
+        </w:rPr>
+        <w:t>询问您</w:t>
+      </w:r>
+      <w:proofErr w:type="gramEnd"/>
+      <w:r>
+        <w:rPr>
+          <w:rFonts w:hint="eastAsia"/>
+        </w:rPr>
+        <w:t>今年的招生名额情况，并在此进行自我推荐。</w:t>
       </w:r>
     </w:p>
     <w:p>
@@ -155,7 +200,27 @@
           <w:szCs w:val="21"/>
           <w:shd w:val="clear" w:color="auto" w:fill="FFFFFF"/>
         </w:rPr>
-        <w:t>学业成绩，排名下滑严重，脱离了保研线；但在</w:t>
+        <w:t>学业成绩，排名下滑严重，脱离了保</w:t>
+      </w:r>
+      <w:proofErr w:type="gramStart"/>
+      <w:r>
+        <w:rPr>
+          <w:rFonts w:ascii="Arial Black" w:hAnsi="Arial Black"/>
+          <w:color w:val="000000"/>
+          <w:szCs w:val="21"/>
+          <w:shd w:val="clear" w:color="auto" w:fill="FFFFFF"/>
+        </w:rPr>
+        <w:t>研</w:t>
+      </w:r>
+      <w:proofErr w:type="gramEnd"/>
+      <w:r>
+        <w:rPr>
+          <w:rFonts w:ascii="Arial Black" w:hAnsi="Arial Black"/>
+          <w:color w:val="000000"/>
+          <w:szCs w:val="21"/>
+          <w:shd w:val="clear" w:color="auto" w:fill="FFFFFF"/>
+        </w:rPr>
+        <w:t>线；但在</w:t>
       </w:r>
       <w:r>
         <w:rPr>
@@ -173,7 +238,27 @@
           <w:szCs w:val="21"/>
           <w:shd w:val="clear" w:color="auto" w:fill="FFFFFF"/>
         </w:rPr>
-        <w:t>，我决定升学，并用了一学期使自己的排名上升到保研线以内。</w:t>
+        <w:t>，我决定升学，并用了一学期使自己的排名上升到保</w:t>
+      </w:r>
+      <w:proofErr w:type="gramStart"/>
+      <w:r>
+        <w:rPr>
+          <w:rFonts w:ascii="Arial Black" w:hAnsi="Arial Black"/>
+          <w:color w:val="000000"/>
+          <w:szCs w:val="21"/>
+          <w:shd w:val="clear" w:color="auto" w:fill="FFFFFF"/>
+        </w:rPr>
+        <w:t>研</w:t>
+      </w:r>
+      <w:proofErr w:type="gramEnd"/>
+      <w:r>
+        <w:rPr>
+          <w:rFonts w:ascii="Arial Black" w:hAnsi="Arial Black"/>
+          <w:color w:val="000000"/>
+          <w:szCs w:val="21"/>
+          <w:shd w:val="clear" w:color="auto" w:fill="FFFFFF"/>
+        </w:rPr>
+        <w:t>线以内。</w:t>
       </w:r>
     </w:p>
     <w:p>
@@ -246,7 +331,17 @@
           <w:szCs w:val="21"/>
           <w:shd w:val="clear" w:color="auto" w:fill="FFFFFF"/>
         </w:rPr>
-        <w:t>以及实际开发所需要的图形学</w:t>
+        <w:t>以及实际开发所需要的图形</w:t>
+      </w:r>
+      <w:proofErr w:type="gramStart"/>
+      <w:r>
+        <w:rPr>
+          <w:rFonts w:ascii="Arial" w:hAnsi="Arial" w:cs="Arial"/>
+          <w:color w:val="000000"/>
+          <w:szCs w:val="21"/>
+          <w:shd w:val="clear" w:color="auto" w:fill="FFFFFF"/>
+        </w:rPr>
+        <w:t>学</w:t>
       </w:r>
       <w:r>
         <w:rPr>
@@ -257,6 +352,7 @@
         </w:rPr>
         <w:t>开发</w:t>
       </w:r>
+      <w:proofErr w:type="gramEnd"/>
       <w:r>
         <w:rPr>
           <w:rFonts w:ascii="Arial" w:hAnsi="Arial" w:cs="Arial" w:hint="eastAsia"/>
@@ -419,6 +515,7 @@
         </w:rPr>
         <w:t>实现的</w:t>
       </w:r>
+      <w:proofErr w:type="spellStart"/>
       <w:r>
         <w:rPr>
           <w:rFonts w:ascii="Arial" w:hAnsi="Arial" w:cs="Arial"/>
@@ -428,6 +525,7 @@
         </w:rPr>
         <w:t>SlimeVR</w:t>
       </w:r>
+      <w:proofErr w:type="spellEnd"/>
       <w:r>
         <w:rPr>
           <w:rFonts w:ascii="Arial" w:hAnsi="Arial" w:cs="Arial"/>
@@ -464,6 +562,7 @@
         </w:rPr>
         <w:t>切身实地</w:t>
       </w:r>
+      <w:proofErr w:type="gramStart"/>
       <w:r>
         <w:rPr>
           <w:rFonts w:ascii="Arial" w:hAnsi="Arial" w:cs="Arial" w:hint="eastAsia"/>
@@ -473,6 +572,7 @@
         </w:rPr>
         <w:t>地</w:t>
       </w:r>
+      <w:proofErr w:type="gramEnd"/>
       <w:r>
         <w:rPr>
           <w:rFonts w:ascii="Arial" w:hAnsi="Arial" w:cs="Arial"/>
@@ -482,6 +582,7 @@
         </w:rPr>
         <w:t>通过</w:t>
       </w:r>
+      <w:proofErr w:type="spellStart"/>
       <w:r>
         <w:rPr>
           <w:rFonts w:ascii="Arial" w:hAnsi="Arial" w:cs="Arial"/>
@@ -491,6 +592,7 @@
         </w:rPr>
         <w:t>SteamVR</w:t>
       </w:r>
+      <w:proofErr w:type="spellEnd"/>
       <w:r>
         <w:rPr>
           <w:rFonts w:ascii="Arial" w:hAnsi="Arial" w:cs="Arial"/>
@@ -580,7 +682,27 @@
           <w:szCs w:val="21"/>
           <w:shd w:val="clear" w:color="auto" w:fill="FFFFFF"/>
         </w:rPr>
-        <w:t>没有提前接触科研事业；可以说我现在还是一张“学术白纸“，希望老师海涵我在这方面的不足，我</w:t>
+        <w:t>没有提前接触科研事业；可以说我现在还是一张</w:t>
+      </w:r>
+      <w:proofErr w:type="gramStart"/>
+      <w:r>
+        <w:rPr>
+          <w:rFonts w:ascii="Arial" w:hAnsi="Arial" w:cs="Arial" w:hint="eastAsia"/>
+          <w:color w:val="000000"/>
+          <w:szCs w:val="21"/>
+          <w:shd w:val="clear" w:color="auto" w:fill="FFFFFF"/>
+        </w:rPr>
+        <w:t>“</w:t>
+      </w:r>
+      <w:proofErr w:type="gramEnd"/>
+      <w:r>
+        <w:rPr>
+          <w:rFonts w:ascii="Arial" w:hAnsi="Arial" w:cs="Arial" w:hint="eastAsia"/>
+          <w:color w:val="000000"/>
+          <w:szCs w:val="21"/>
+          <w:shd w:val="clear" w:color="auto" w:fill="FFFFFF"/>
+        </w:rPr>
+        <w:t>学术白纸“，希望老师海涵我在这方面的不足，我</w:t>
       </w:r>
       <w:r>
         <w:rPr>
@@ -837,6 +959,44 @@
     </w:sectPr>
   </w:body>
 </w:document>
+</file>
+
+<file path=word/endnotes.xml><?xml version="1.0" encoding="utf-8"?>
+<w:endnotes xmlns:wpc="http://schemas.microsoft.com/office/word/2010/wordprocessingCanvas" xmlns:cx="http://schemas.microsoft.com/office/drawing/2014/chartex" xmlns:cx1="http://schemas.microsoft.com/office/drawing/2015/9/8/chartex" xmlns:cx2="http://schemas.microsoft.com/office/drawing/2015/10/21/chartex" xmlns:cx3="http://schemas.microsoft.com/office/drawing/2016/5/9/chartex" xmlns:cx4="http://schemas.microsoft.com/office/drawing/2016/5/10/chartex" xmlns:cx5="http://schemas.microsoft.com/office/drawing/2016/5/11/chartex" xmlns:cx6="http://schemas.microsoft.com/office/drawing/2016/5/12/chartex" xmlns:cx7="http://schemas.microsoft.com/office/drawing/2016/5/13/chartex" xmlns:cx8="http://schemas.microsoft.com/office/drawing/2016/5/14/chartex" xmlns:mc="http://schemas.openxmlformats.org/markup-compatibility/2006" xmlns:aink="http://schemas.microsoft.com/office/drawing/2016/ink" xmlns:am3d="http://schemas.microsoft.com/office/drawing/2017/model3d" xmlns:o="urn:schemas-microsoft-com:office:office" xmlns:oel="http://schemas.microsoft.com/office/2019/extlst" xmlns:r="http://schemas.openxmlformats.org/officeDocument/2006/relationships" xmlns:m="http://schemas.openxmlformats.org/officeDocument/2006/math" xmlns:v="urn:schemas-microsoft-com:vml" xmlns:wp14="http://schemas.microsoft.com/office/word/2010/wordprocessingDrawing" xmlns:wp="http://schemas.openxmlformats.org/drawingml/2006/wordprocessingDrawing" xmlns:w10="urn:schemas-microsoft-com:office:word" xmlns:w="http://schemas.openxmlformats.org/wordprocessingml/2006/main" xmlns:w14="http://schemas.microsoft.com/office/word/2010/wordml" xmlns:w15="http://schemas.microsoft.com/office/word/2012/wordml" xmlns:w16cex="http://schemas.microsoft.com/office/word/2018/wordml/cex" xmlns:w16cid="http://schemas.microsoft.com/office/word/2016/wordml/cid" xmlns:w16="http://schemas.microsoft.com/office/word/2018/wordml" xmlns:w16du="http://schemas.microsoft.com/office/word/2023/wordml/word16du" xmlns:w16sdtdh="http://schemas.microsoft.com/office/word/2020/wordml/sdtdatahash" xmlns:w16se="http://schemas.microsoft.com/office/word/2015/wordml/symex" xmlns:wpg="http://schemas.microsoft.com/office/word/2010/wordprocessingGroup" xmlns:wpi="http://schemas.microsoft.com/office/word/2010/wordprocessingInk" xmlns:wne="http://schemas.microsoft.com/office/word/2006/wordml" xmlns:wps="http://schemas.microsoft.com/office/word/2010/wordprocessingShape" mc:Ignorable="w14 w15 w16se w16cid w16 w16cex w16sdtdh w16du wp14">
+  <w:endnote w:type="separator" w:id="-1">
+    <w:p>
+      <w:r>
+        <w:separator/>
+      </w:r>
+    </w:p>
+  </w:endnote>
+  <w:endnote w:type="continuationSeparator" w:id="0">
+    <w:p>
+      <w:r>
+        <w:continuationSeparator/>
+      </w:r>
+    </w:p>
+  </w:endnote>
+</w:endnotes>
+</file>
+
+<file path=word/footnotes.xml><?xml version="1.0" encoding="utf-8"?>
+<w:footnotes xmlns:wpc="http://schemas.microsoft.com/office/word/2010/wordprocessingCanvas" xmlns:cx="http://schemas.microsoft.com/office/drawing/2014/chartex" xmlns:cx1="http://schemas.microsoft.com/office/drawing/2015/9/8/chartex" xmlns:cx2="http://schemas.microsoft.com/office/drawing/2015/10/21/chartex" xmlns:cx3="http://schemas.microsoft.com/office/drawing/2016/5/9/chartex" xmlns:cx4="http://schemas.microsoft.com/office/drawing/2016/5/10/chartex" xmlns:cx5="http://schemas.microsoft.com/office/drawing/2016/5/11/chartex" xmlns:cx6="http://schemas.microsoft.com/office/drawing/2016/5/12/chartex" xmlns:cx7="http://schemas.microsoft.com/office/drawing/2016/5/13/chartex" xmlns:cx8="http://schemas.microsoft.com/office/drawing/2016/5/14/chartex" xmlns:mc="http://schemas.openxmlformats.org/markup-compatibility/2006" xmlns:aink="http://schemas.microsoft.com/office/drawing/2016/ink" xmlns:am3d="http://schemas.microsoft.com/office/drawing/2017/model3d" xmlns:o="urn:schemas-microsoft-com:office:office" xmlns:oel="http://schemas.microsoft.com/office/2019/extlst" xmlns:r="http://schemas.openxmlformats.org/officeDocument/2006/relationships" xmlns:m="http://schemas.openxmlformats.org/officeDocument/2006/math" xmlns:v="urn:schemas-microsoft-com:vml" xmlns:wp14="http://schemas.microsoft.com/office/word/2010/wordprocessingDrawing" xmlns:wp="http://schemas.openxmlformats.org/drawingml/2006/wordprocessingDrawing" xmlns:w10="urn:schemas-microsoft-com:office:word" xmlns:w="http://schemas.openxmlformats.org/wordprocessingml/2006/main" xmlns:w14="http://schemas.microsoft.com/office/word/2010/wordml" xmlns:w15="http://schemas.microsoft.com/office/word/2012/wordml" xmlns:w16cex="http://schemas.microsoft.com/office/word/2018/wordml/cex" xmlns:w16cid="http://schemas.microsoft.com/office/word/2016/wordml/cid" xmlns:w16="http://schemas.microsoft.com/office/word/2018/wordml" xmlns:w16du="http://schemas.microsoft.com/office/word/2023/wordml/word16du" xmlns:w16sdtdh="http://schemas.microsoft.com/office/word/2020/wordml/sdtdatahash" xmlns:w16se="http://schemas.microsoft.com/office/word/2015/wordml/symex" xmlns:wpg="http://schemas.microsoft.com/office/word/2010/wordprocessingGroup" xmlns:wpi="http://schemas.microsoft.com/office/word/2010/wordprocessingInk" xmlns:wne="http://schemas.microsoft.com/office/word/2006/wordml" xmlns:wps="http://schemas.microsoft.com/office/word/2010/wordprocessingShape" mc:Ignorable="w14 w15 w16se w16cid w16 w16cex w16sdtdh w16du wp14">
+  <w:footnote w:type="separator" w:id="-1">
+    <w:p>
+      <w:r>
+        <w:separator/>
+      </w:r>
+    </w:p>
+  </w:footnote>
+  <w:footnote w:type="continuationSeparator" w:id="0">
+    <w:p>
+      <w:r>
+        <w:continuationSeparator/>
+      </w:r>
+    </w:p>
+  </w:footnote>
+</w:footnotes>
 </file>
 
 <file path=word/styles.xml><?xml version="1.0" encoding="utf-8"?>
@@ -1266,6 +1426,68 @@
     <w:semiHidden/>
     <w:unhideWhenUsed/>
   </w:style>
+  <w:style w:type="paragraph" w:styleId="a3">
+    <w:name w:val="header"/>
+    <w:basedOn w:val="a"/>
+    <w:link w:val="a4"/>
+    <w:uiPriority w:val="99"/>
+    <w:unhideWhenUsed/>
+    <w:rsid w:val="00275F54"/>
+    <w:pPr>
+      <w:tabs>
+        <w:tab w:val="center" w:pos="4153"/>
+        <w:tab w:val="right" w:pos="8306"/>
+      </w:tabs>
+      <w:snapToGrid w:val="0"/>
+      <w:jc w:val="center"/>
+    </w:pPr>
+    <w:rPr>
+      <w:sz w:val="18"/>
+      <w:szCs w:val="18"/>
+    </w:rPr>
+  </w:style>
+  <w:style w:type="character" w:customStyle="1" w:styleId="a4">
+    <w:name w:val="页眉 字符"/>
+    <w:basedOn w:val="a0"/>
+    <w:link w:val="a3"/>
+    <w:uiPriority w:val="99"/>
+    <w:rsid w:val="00275F54"/>
+    <w:rPr>
+      <w:sz w:val="18"/>
+      <w:szCs w:val="18"/>
+    </w:rPr>
+  </w:style>
+  <w:style w:type="paragraph" w:styleId="a5">
+    <w:name w:val="footer"/>
+    <w:basedOn w:val="a"/>
+    <w:link w:val="a6"/>
+    <w:uiPriority w:val="99"/>
+    <w:unhideWhenUsed/>
+    <w:rsid w:val="00275F54"/>
+    <w:pPr>
+      <w:tabs>
+        <w:tab w:val="center" w:pos="4153"/>
+        <w:tab w:val="right" w:pos="8306"/>
+      </w:tabs>
+      <w:snapToGrid w:val="0"/>
+      <w:jc w:val="left"/>
+    </w:pPr>
+    <w:rPr>
+      <w:sz w:val="18"/>
+      <w:szCs w:val="18"/>
+    </w:rPr>
+  </w:style>
+  <w:style w:type="character" w:customStyle="1" w:styleId="a6">
+    <w:name w:val="页脚 字符"/>
+    <w:basedOn w:val="a0"/>
+    <w:link w:val="a5"/>
+    <w:uiPriority w:val="99"/>
+    <w:rsid w:val="00275F54"/>
+    <w:rPr>
+      <w:sz w:val="18"/>
+      <w:szCs w:val="18"/>
+    </w:rPr>
+  </w:style>
 </w:styles>
 </file>
 

</xml_diff>